<commit_message>
I have attached a word document describing in detail the hierarchy and formatting of the current 5 categories of keywords for you to review. Restructured program for modularity and interfacing. Now we’re able to specify keyword hierarchy structure for any category easily in one file. The details on formatting and structuring are in the structure.py if you’re interested. I implemented a metadata tag attribute for keywords, so far it’s only in use for hotel name but it’s extendable to any.
</commit_message>
<xml_diff>
--- a/keywords/keywordStructure.docx
+++ b/keywords/keywordStructure.docx
@@ -118,10 +118,7 @@
         <w:ind w:left="360" w:firstLine="720"/>
       </w:pPr>
       <w:r>
-        <w:t>V</w:t>
-      </w:r>
-      <w:r>
-        <w:t>alue: country name (standard)</w:t>
+        <w:t>Value: country name (standard)</w:t>
       </w:r>
     </w:p>
     <w:p>
@@ -142,8 +139,6 @@
       <w:r>
         <w:t>Key: country ISO code (uppercase)</w:t>
       </w:r>
-      <w:bookmarkStart w:id="0" w:name="_GoBack"/>
-      <w:bookmarkEnd w:id="0"/>
     </w:p>
     <w:p>
       <w:pPr>
@@ -929,34 +924,13 @@
         <w:spacing w:line="240" w:lineRule="auto"/>
       </w:pPr>
       <w:r>
-        <w:t xml:space="preserve">Definition of word: sequence of alphanumeric characters separated by one of the following special characters + - &amp; ( ) </w:t>
-      </w:r>
-      <w:proofErr w:type="gramStart"/>
-      <w:r>
-        <w:t>/ ,</w:t>
-      </w:r>
-      <w:proofErr w:type="gramEnd"/>
-      <w:r>
-        <w:t xml:space="preserve"> . </w:t>
-      </w:r>
-      <w:proofErr w:type="gramStart"/>
-      <w:r>
-        <w:t>; :</w:t>
-      </w:r>
-      <w:proofErr w:type="gramEnd"/>
-      <w:r>
-        <w:t xml:space="preserve"> (NOTE: the single quotation mark does not act as a separator </w:t>
+        <w:t xml:space="preserve">Definition of word: sequence of alphanumeric characters separated by one of the following special characters + - &amp; ( ) / , . ; : (NOTE: the single quotation mark does not act as a separator </w:t>
       </w:r>
       <w:r>
         <w:t xml:space="preserve">e.g. </w:t>
       </w:r>
-      <w:proofErr w:type="spellStart"/>
-      <w:r>
-        <w:t>N’Djanea</w:t>
-      </w:r>
-      <w:proofErr w:type="spellEnd"/>
-      <w:r>
-        <w:t xml:space="preserve"> is one word)</w:t>
+      <w:r>
+        <w:t>N’Djanea is one word)</w:t>
       </w:r>
     </w:p>
     <w:p>
@@ -980,6 +954,8 @@
       <w:pPr>
         <w:spacing w:line="240" w:lineRule="auto"/>
       </w:pPr>
+      <w:bookmarkStart w:id="0" w:name="_GoBack"/>
+      <w:bookmarkEnd w:id="0"/>
     </w:p>
     <w:sectPr>
       <w:pgSz w:w="12240" w:h="15840"/>

</xml_diff>